<commit_message>
fixed zeroes after numbers
</commit_message>
<xml_diff>
--- a/lab_01/report.docx
+++ b/lab_01/report.docx
@@ -1611,6 +1611,10 @@
         <w:ind w:firstLine="708"/>
       </w:pPr>
       <w:r>
+        <w:rPr>
+          <w:noProof/>
+          <w:lang w:eastAsia="ru-RU"/>
+        </w:rPr>
         <w:drawing>
           <wp:anchor distT="0" distB="0" distL="114300" distR="114300" simplePos="0" relativeHeight="251660288" behindDoc="0" locked="0" layoutInCell="1" allowOverlap="1" wp14:anchorId="6894374C" wp14:editId="191A55F9">
             <wp:simplePos x="0" y="0"/>
@@ -1711,481 +1715,528 @@
       <w:pPr>
         <w:ind w:firstLine="708"/>
       </w:pPr>
+    </w:p>
+    <w:p>
+      <w:pPr>
+        <w:ind w:firstLine="708"/>
+      </w:pPr>
+    </w:p>
+    <w:p>
+      <w:pPr>
+        <w:ind w:firstLine="708"/>
+      </w:pPr>
+      <w:r>
+        <w:t xml:space="preserve">Считываем действительное и целое число в соответствующие строку из стандартного потока ввода. Если они считались успешно, то далее из строк записываем данные в соответствующие элементы структуры. </w:t>
+      </w:r>
+    </w:p>
+    <w:p>
+      <w:pPr>
+        <w:rPr>
+          <w:i/>
+        </w:rPr>
+      </w:pPr>
+      <w:r>
+        <w:rPr>
+          <w:i/>
+        </w:rPr>
+        <w:t xml:space="preserve">2. Запись во внутренние структуры </w:t>
+      </w:r>
+    </w:p>
+    <w:p>
+      <w:r>
+        <w:tab/>
+        <w:t>Обрабатывая строку действительного числа по очереди проверяются все её содержимое, а именно наличие знаков, символа экспоненты корректная мантисса и порядок, находится место точки. После этого</w:t>
+      </w:r>
+      <w:r>
+        <w:t xml:space="preserve"> высчитывается порядок чисел</w:t>
+      </w:r>
+      <w:r>
+        <w:t>.</w:t>
+      </w:r>
+      <w:r>
+        <w:t xml:space="preserve"> Далее удаляется точка в массиве чисел мантиссы для алгоритма умножения.</w:t>
+      </w:r>
+    </w:p>
+    <w:p>
+      <w:r>
+        <w:tab/>
+        <w:t>Целое число аналогично проверяется на наличие знака и корректные цифры. Запоминается знак, цифры записываются в массив символов.</w:t>
+      </w:r>
+    </w:p>
+    <w:p>
+      <w:r>
+        <w:t>Если в ходе обработки входных данных произошла ошибка, выводим сообщение и завершаем работу программы.</w:t>
+      </w:r>
+    </w:p>
+    <w:p>
+      <w:pPr>
+        <w:rPr>
+          <w:i/>
+        </w:rPr>
+      </w:pPr>
+      <w:r>
+        <w:rPr>
+          <w:i/>
+        </w:rPr>
+        <w:t>3.</w:t>
+      </w:r>
+      <w:r>
+        <w:rPr>
+          <w:i/>
+        </w:rPr>
+        <w:t>Вычисления</w:t>
+      </w:r>
+    </w:p>
+    <w:p>
+      <w:pPr>
+        <w:rPr>
+          <w:i/>
+        </w:rPr>
+      </w:pPr>
+      <w:r>
+        <w:tab/>
+      </w:r>
+      <w:r>
+        <w:rPr>
+          <w:i/>
+        </w:rPr>
+        <w:t>Умножение двух чисел</w:t>
+      </w:r>
+    </w:p>
+    <w:p>
+      <w:r>
+        <w:tab/>
+        <w:t xml:space="preserve">Для алгоритма умножения двух чисел, размер которых </w:t>
+      </w:r>
+      <w:r>
+        <w:t xml:space="preserve">максимум 30 цифр создаётся массив на 60 символов. Это реализуется с помощью двух циклов </w:t>
+      </w:r>
+      <w:r>
+        <w:rPr>
+          <w:lang w:val="en-AU"/>
+        </w:rPr>
+        <w:t>for</w:t>
+      </w:r>
+      <w:r>
+        <w:t xml:space="preserve"> с переменной i для первого числа и переменной </w:t>
+      </w:r>
+      <w:r>
+        <w:rPr>
+          <w:lang w:val="en-AU"/>
+        </w:rPr>
+        <w:t>j</w:t>
+      </w:r>
+      <w:r>
+        <w:t xml:space="preserve"> для второго числа соответственно. По очереди все цифры первого числа умножаются на все числа второго числа</w:t>
+      </w:r>
+      <w:r>
+        <w:t>,</w:t>
+      </w:r>
+      <w:r>
+        <w:t xml:space="preserve"> их произведение записывается в ячейку массива под номером (60 – </w:t>
+      </w:r>
+      <w:r>
+        <w:rPr>
+          <w:lang w:val="en-AU"/>
+        </w:rPr>
+        <w:t>I</w:t>
+      </w:r>
+      <w:r>
+        <w:t xml:space="preserve"> - </w:t>
+      </w:r>
+      <w:r>
+        <w:rPr>
+          <w:lang w:val="en-AU"/>
+        </w:rPr>
+        <w:t>j</w:t>
+      </w:r>
+      <w:r>
+        <w:t xml:space="preserve">). При этом после завершения этих циклов происходит проход </w:t>
+      </w:r>
+      <w:r>
+        <w:t>по массиву с конца для переноса чисел, которые больше 10 в следующий разряд соответственно.</w:t>
+      </w:r>
+    </w:p>
+    <w:p>
+      <w:pPr>
+        <w:rPr>
+          <w:i/>
+        </w:rPr>
+      </w:pPr>
+      <w:r>
+        <w:tab/>
+      </w:r>
+      <w:r>
+        <w:rPr>
+          <w:i/>
+        </w:rPr>
+        <w:t>Вычисление порядка</w:t>
+      </w:r>
+    </w:p>
+    <w:p>
+      <w:r>
+        <w:tab/>
+        <w:t xml:space="preserve">После того, как мы знаем количество значащих цифр в результате нашего умножения мы можем вычислить порядок по формуле =количество значащих цифр в результате – изначальный порядок </w:t>
+      </w:r>
+      <w:r>
+        <w:t>действительного числа – количество цифр в действительном числе после точки.</w:t>
+      </w:r>
+    </w:p>
+    <w:p>
+      <w:pPr>
+        <w:ind w:firstLine="708"/>
+        <w:rPr>
+          <w:i/>
+        </w:rPr>
+      </w:pPr>
+      <w:r>
+        <w:rPr>
+          <w:i/>
+        </w:rPr>
+        <w:t>Корректировка мантиссы</w:t>
+      </w:r>
+    </w:p>
+    <w:p>
+      <w:pPr>
+        <w:ind w:firstLine="708"/>
+      </w:pPr>
+      <w:r>
+        <w:t>Число знаков в мантиссе может превысить максимально допустимое. Найдем разницу между числом знаков результата и максимально допустимым. Если оно не</w:t>
+      </w:r>
+      <w:r>
+        <w:t xml:space="preserve"> </w:t>
+      </w:r>
+      <w:r>
+        <w:t>положительно, корректировка не требуется. В противном случае сдвинем разряды результата так, что первая цифра займет 30-е справа место, предварительно запомнив цифру, идущую после первой справа сохраняемой цифры. Если запомненная цифра от 5 до 9,</w:t>
+      </w:r>
+      <w:r>
+        <w:t xml:space="preserve"> </w:t>
+      </w:r>
+      <w:r>
+        <w:t>то прибавим 1 в последнем разряде мантиссы.</w:t>
+      </w:r>
+    </w:p>
+    <w:p>
+      <w:pPr>
+        <w:ind w:firstLine="708"/>
+        <w:rPr>
+          <w:i/>
+        </w:rPr>
+      </w:pPr>
+      <w:r>
+        <w:rPr>
+          <w:i/>
+        </w:rPr>
+        <w:t xml:space="preserve">Определение знака </w:t>
+      </w:r>
+    </w:p>
+    <w:p>
+      <w:pPr>
+        <w:ind w:firstLine="708"/>
+      </w:pPr>
+      <w:r>
+        <w:t xml:space="preserve">Если два исходных числа имеют одинаковый знак, знак результата принимается равным «+», иначе – «-». </w:t>
+      </w:r>
+    </w:p>
+    <w:p>
+      <w:pPr>
+        <w:rPr>
+          <w:i/>
+        </w:rPr>
+      </w:pPr>
+      <w:r>
+        <w:rPr>
+          <w:i/>
+        </w:rPr>
+        <w:t>4.</w:t>
+      </w:r>
+      <w:r>
+        <w:rPr>
+          <w:i/>
+        </w:rPr>
+        <w:t>Вывод результата или сообщения</w:t>
+      </w:r>
+    </w:p>
+    <w:p>
+      <w:pPr>
+        <w:ind w:left="360"/>
+      </w:pPr>
+      <w:r>
+        <w:t xml:space="preserve"> Если в ходе обработки входных данных произошла ошибка, выводим сообщение и завершаем работу программы. Если ошибки нет, выводим результат в указанном выше формате.</w:t>
+      </w:r>
+    </w:p>
+    <w:p>
+      <w:pPr>
+        <w:ind w:firstLine="708"/>
+        <w:jc w:val="center"/>
+        <w:rPr>
+          <w:b/>
+        </w:rPr>
+      </w:pPr>
+      <w:r>
+        <w:rPr>
+          <w:b/>
+        </w:rPr>
+        <w:t>Контрольные вопросы</w:t>
+      </w:r>
+    </w:p>
+    <w:p>
+      <w:pPr>
+        <w:rPr>
+          <w:i/>
+        </w:rPr>
+      </w:pPr>
+      <w:r>
+        <w:rPr>
+          <w:i/>
+        </w:rPr>
+        <w:t>1.</w:t>
+      </w:r>
+      <w:r>
+        <w:rPr>
+          <w:i/>
+        </w:rPr>
+        <w:t>Каков возможный диапазон чисел, представляемых в ПК?</w:t>
+      </w:r>
+    </w:p>
+    <w:p>
+      <w:pPr>
+        <w:ind w:firstLine="708"/>
+      </w:pPr>
+      <w:r>
+        <w:t>Если под хранение целого положительного чис</w:t>
+      </w:r>
+      <w:r>
+        <w:t xml:space="preserve">ла выделено 16 разрядов, то его </w:t>
+      </w:r>
+      <w:r>
+        <w:t>максимальное значение не может превышать 2</w:t>
+      </w:r>
+      <w:r>
+        <w:rPr>
+          <w:vertAlign w:val="superscript"/>
+        </w:rPr>
+        <w:t>16</w:t>
+      </w:r>
+      <w:r>
+        <w:t xml:space="preserve"> – 1 = 65 535, если выделено 32 разряда, то максимальное значение составит 2</w:t>
+      </w:r>
+      <w:r>
+        <w:rPr>
+          <w:vertAlign w:val="superscript"/>
+        </w:rPr>
+        <w:t>32</w:t>
+      </w:r>
+      <w:r>
+        <w:t xml:space="preserve"> – 1 = 4 294 967 295. Для 64 разрядов максимально возможное значение числа равно 2</w:t>
+      </w:r>
+      <w:r>
+        <w:rPr>
+          <w:vertAlign w:val="superscript"/>
+        </w:rPr>
+        <w:t>64</w:t>
+      </w:r>
+      <w:r>
+        <w:t xml:space="preserve"> – 1 = 18 446 744 073 709 551 615.</w:t>
+      </w:r>
+    </w:p>
+    <w:p>
+      <w:pPr>
+        <w:ind w:firstLine="708"/>
+      </w:pPr>
+      <w:r>
+        <w:t xml:space="preserve"> Вещественные числа обычно хранятся и используются в представлении с плавающей точкой, которое характеризуется мантиссой – правильной дробью, первая цифра которой отлична от нуля, т.е. M находится в интервале [0.1, 1) и порядком – степенью основания системы счисления, в которой сохранено число. </w:t>
+      </w:r>
+    </w:p>
+    <w:p>
+      <w:pPr>
+        <w:ind w:firstLine="708"/>
+      </w:pPr>
+      <w:r>
+        <w:t>Длина мантиссы определяет точность представления числа, а длина порядка ограничивает диапазон допустимых значений. Максимально под представление мантиссы отводится 52 разряда, а под представление порядка – 11 разрядов. В этом случае возможные значения чисел находятся в диапазоне от 3.6 E –4951 до 1.1 E +4932.</w:t>
+      </w:r>
+    </w:p>
+    <w:p>
+      <w:pPr>
+        <w:rPr>
+          <w:i/>
+        </w:rPr>
+      </w:pPr>
+      <w:r>
+        <w:rPr>
+          <w:i/>
+        </w:rPr>
+        <w:t>2.</w:t>
+      </w:r>
+      <w:r>
+        <w:rPr>
+          <w:i/>
+        </w:rPr>
+        <w:t xml:space="preserve">Какова возможная точность представления чисел? </w:t>
+      </w:r>
+    </w:p>
+    <w:p>
+      <w:pPr>
+        <w:ind w:firstLine="708"/>
+      </w:pPr>
+      <w:r>
+        <w:t>Целые числа хранятся в памяти ПК точно. Вещественные числа могут быть: одинарной точности, тогда точность составляет 7-8 значащих цифр после запятой; двойной точности с 15-16 значащими цифрами; четверной точности – около 34 значащих цифр.</w:t>
+      </w:r>
+    </w:p>
+    <w:p>
+      <w:r>
+        <w:t>3.</w:t>
+      </w:r>
+      <w:r>
+        <w:rPr>
+          <w:i/>
+        </w:rPr>
+        <w:t xml:space="preserve">Какие стандартные операции возможны над числами? </w:t>
+      </w:r>
+    </w:p>
+    <w:p>
+      <w:pPr>
+        <w:ind w:firstLine="708"/>
+      </w:pPr>
+      <w:r>
+        <w:t>Набор операций над числом определяется его типом. Целые и вещественные числа поддерживают арифметические операции (сложение, вычитание, умножение, деление) и операции сравнения (кроме сравнения на равенство для вещественных чисел</w:t>
+      </w:r>
+      <w:r>
+        <w:t xml:space="preserve">, </w:t>
+      </w:r>
+      <w:r>
+        <w:t>их надо сравнивать, учитывая погрешность – некоторое маленькое число).</w:t>
+      </w:r>
+    </w:p>
+    <w:p>
+      <w:pPr>
+        <w:ind w:firstLine="708"/>
+      </w:pPr>
+      <w:r>
+        <w:t>Целые числа в языках подобных</w:t>
+      </w:r>
+      <w:r>
+        <w:t xml:space="preserve"> Си также поддерживают битовые операции (битовые </w:t>
+      </w:r>
+      <w:proofErr w:type="gramStart"/>
+      <w:r>
+        <w:t>И</w:t>
+      </w:r>
+      <w:proofErr w:type="gramEnd"/>
+      <w:r>
+        <w:t>, ИЛИ, ИЛИ-НЕ, НЕ) и операцию взятия остатка от деления, отдельная операция для целочисленного деления. В некоторых языках прогр</w:t>
+      </w:r>
+      <w:r>
+        <w:t>аммирования</w:t>
+      </w:r>
+      <w:r>
+        <w:t>, реализована операция возведения в степень.</w:t>
+      </w:r>
+    </w:p>
+    <w:p>
+      <w:pPr>
+        <w:rPr>
+          <w:i/>
+        </w:rPr>
+      </w:pPr>
+      <w:r>
+        <w:t>4.</w:t>
+      </w:r>
+      <w:r>
+        <w:rPr>
+          <w:i/>
+        </w:rPr>
+        <w:t>Какой тип данных может выбрать программист, если обрабатываемые числа превышают возможный диапазон представления чисел в ПК?</w:t>
+      </w:r>
+    </w:p>
+    <w:p>
+      <w:pPr>
+        <w:ind w:firstLine="708"/>
+      </w:pPr>
+      <w:r>
+        <w:t>Программист может сохранить цифры числа в массиве или разбить число на части, каждую часть сохранить как отдельное число, обработать эти части и затем склеить их для выдачи результата пользователю.</w:t>
+      </w:r>
+    </w:p>
+    <w:p>
+      <w:r>
+        <w:t xml:space="preserve">5.Как можно осуществить операции над числами, выходящими за рамки машинного представления? </w:t>
+      </w:r>
+    </w:p>
+    <w:p>
+      <w:pPr>
+        <w:ind w:firstLine="708"/>
+      </w:pPr>
+      <w:r>
+        <w:t>Можно сохранить числа в самостоятельно разработанном представлении, как в 4 вопросе, и обработать сохраненные таким образом числа с использованием операций над используемыми типами данных. Для четырех арифметических операций – сложения, вычитания, умножения, деления – существует алгоритм вычисления результата «столбиком», который несложно реализовать самим. Для операций сравнения можно использовать поразрядное сравнение.</w:t>
+      </w:r>
+    </w:p>
+    <w:p>
+      <w:pPr>
+        <w:jc w:val="center"/>
+        <w:rPr>
+          <w:b/>
+        </w:rPr>
+      </w:pPr>
+      <w:r>
+        <w:rPr>
+          <w:b/>
+        </w:rPr>
+        <w:t>Тесты</w:t>
+      </w:r>
+    </w:p>
+    <w:p>
+      <w:r>
+        <w:t>Тесты к данной лабораторной работе</w:t>
+      </w:r>
+      <w:r>
+        <w:t xml:space="preserve"> находятся в файле «</w:t>
+      </w:r>
+      <w:r>
+        <w:rPr>
+          <w:lang w:val="en-AU"/>
+        </w:rPr>
+        <w:t>testing</w:t>
+      </w:r>
+      <w:r>
+        <w:t>.</w:t>
+      </w:r>
+      <w:r>
+        <w:rPr>
+          <w:lang w:val="en-AU"/>
+        </w:rPr>
+        <w:t>dox</w:t>
+      </w:r>
+      <w:r>
+        <w:t>»</w:t>
+      </w:r>
+      <w:r>
+        <w:t>,</w:t>
+      </w:r>
+      <w:r>
+        <w:t xml:space="preserve"> сами тестовые файлы находятся в папке </w:t>
+      </w:r>
+      <w:proofErr w:type="spellStart"/>
+      <w:r>
+        <w:rPr>
+          <w:lang w:val="en-AU"/>
+        </w:rPr>
+        <w:t>func</w:t>
+      </w:r>
+      <w:proofErr w:type="spellEnd"/>
+      <w:r>
+        <w:t>_</w:t>
+      </w:r>
+      <w:r>
+        <w:rPr>
+          <w:lang w:val="en-AU"/>
+        </w:rPr>
+        <w:t>tests</w:t>
+      </w:r>
+      <w:r>
+        <w:t>.</w:t>
+      </w:r>
       <w:bookmarkStart w:id="0" w:name="_GoBack"/>
       <w:bookmarkEnd w:id="0"/>
-    </w:p>
-    <w:p>
-      <w:pPr>
-        <w:ind w:firstLine="708"/>
-      </w:pPr>
-    </w:p>
-    <w:p>
-      <w:pPr>
-        <w:ind w:firstLine="708"/>
-      </w:pPr>
-      <w:r>
-        <w:t xml:space="preserve">Считываем действительное и целое число в соответствующие строку из стандартного потока ввода. Если они считались успешно, то далее из строк записываем данные в соответствующие элементы структуры. </w:t>
-      </w:r>
-    </w:p>
-    <w:p>
-      <w:pPr>
-        <w:rPr>
-          <w:i/>
-        </w:rPr>
-      </w:pPr>
-      <w:r>
-        <w:rPr>
-          <w:i/>
-        </w:rPr>
-        <w:t xml:space="preserve">2. Запись во внутренние структуры </w:t>
-      </w:r>
-    </w:p>
-    <w:p>
-      <w:r>
-        <w:tab/>
-        <w:t>Обрабатывая строку действительного числа по очереди проверяются все её содержимое, а именно наличие знаков, символа экспоненты корректная мантисса и порядок, находится место точки. После этого</w:t>
-      </w:r>
-      <w:r>
-        <w:t xml:space="preserve"> высчитывается порядок чисел</w:t>
-      </w:r>
-      <w:r>
-        <w:t>.</w:t>
-      </w:r>
-      <w:r>
-        <w:t xml:space="preserve"> Далее удаляется точка в массиве чисел мантиссы для алгоритма умножения.</w:t>
-      </w:r>
-    </w:p>
-    <w:p>
-      <w:r>
-        <w:tab/>
-        <w:t>Целое число аналогично проверяется на наличие знака и корректные цифры. Запоминается знак, цифры записываются в массив символов.</w:t>
-      </w:r>
-    </w:p>
-    <w:p>
-      <w:r>
-        <w:t>Если в ходе обработки входных данных произошла ошибка, выводим сообщение и завершаем работу программы.</w:t>
-      </w:r>
-    </w:p>
-    <w:p>
-      <w:pPr>
-        <w:rPr>
-          <w:i/>
-        </w:rPr>
-      </w:pPr>
-      <w:r>
-        <w:rPr>
-          <w:i/>
-        </w:rPr>
-        <w:t>3.</w:t>
-      </w:r>
-      <w:r>
-        <w:rPr>
-          <w:i/>
-        </w:rPr>
-        <w:t>Вычисления</w:t>
-      </w:r>
-    </w:p>
-    <w:p>
-      <w:pPr>
-        <w:rPr>
-          <w:i/>
-        </w:rPr>
-      </w:pPr>
-      <w:r>
-        <w:tab/>
-      </w:r>
-      <w:r>
-        <w:rPr>
-          <w:i/>
-        </w:rPr>
-        <w:t>Умножение двух чисел</w:t>
-      </w:r>
-    </w:p>
-    <w:p>
-      <w:r>
-        <w:tab/>
-        <w:t xml:space="preserve">Для алгоритма умножения двух чисел, размер которых </w:t>
-      </w:r>
-      <w:r>
-        <w:t xml:space="preserve">максимум 30 цифр создаётся массив на 60 символов. Это реализуется с помощью двух циклов </w:t>
-      </w:r>
-      <w:r>
-        <w:rPr>
-          <w:lang w:val="en-AU"/>
-        </w:rPr>
-        <w:t>for</w:t>
-      </w:r>
-      <w:r>
-        <w:t xml:space="preserve"> с переменной i для первого числа и переменной </w:t>
-      </w:r>
-      <w:r>
-        <w:rPr>
-          <w:lang w:val="en-AU"/>
-        </w:rPr>
-        <w:t>j</w:t>
-      </w:r>
-      <w:r>
-        <w:t xml:space="preserve"> для второго числа соответственно. По очереди все цифры первого числа умножаются на все числа второго числа</w:t>
-      </w:r>
-      <w:r>
-        <w:t>,</w:t>
-      </w:r>
-      <w:r>
-        <w:t xml:space="preserve"> их произведение записывается в ячейку массива под номером (60 – </w:t>
-      </w:r>
-      <w:r>
-        <w:rPr>
-          <w:lang w:val="en-AU"/>
-        </w:rPr>
-        <w:t>I</w:t>
-      </w:r>
-      <w:r>
-        <w:t xml:space="preserve"> - </w:t>
-      </w:r>
-      <w:r>
-        <w:rPr>
-          <w:lang w:val="en-AU"/>
-        </w:rPr>
-        <w:t>j</w:t>
-      </w:r>
-      <w:r>
-        <w:t xml:space="preserve">). При этом после завершения этих циклов происходит проход </w:t>
-      </w:r>
-      <w:r>
-        <w:t>по массиву с конца для переноса чисел, которые больше 10 в следующий разряд соответственно.</w:t>
-      </w:r>
-    </w:p>
-    <w:p>
-      <w:pPr>
-        <w:rPr>
-          <w:i/>
-        </w:rPr>
-      </w:pPr>
-      <w:r>
-        <w:tab/>
-      </w:r>
-      <w:r>
-        <w:rPr>
-          <w:i/>
-        </w:rPr>
-        <w:t>Вычисление порядка</w:t>
-      </w:r>
-    </w:p>
-    <w:p>
-      <w:r>
-        <w:tab/>
-        <w:t xml:space="preserve">После того, как мы знаем количество значащих цифр в результате нашего умножения мы можем вычислить порядок по формуле =количество значащих цифр в результате – изначальный порядок </w:t>
-      </w:r>
-      <w:r>
-        <w:t>действительного числа – количество цифр в действительном числе после точки.</w:t>
-      </w:r>
-    </w:p>
-    <w:p>
-      <w:pPr>
-        <w:ind w:firstLine="708"/>
-        <w:rPr>
-          <w:i/>
-        </w:rPr>
-      </w:pPr>
-      <w:r>
-        <w:rPr>
-          <w:i/>
-        </w:rPr>
-        <w:t>Корректировка мантиссы</w:t>
-      </w:r>
-    </w:p>
-    <w:p>
-      <w:pPr>
-        <w:ind w:firstLine="708"/>
-      </w:pPr>
-      <w:r>
-        <w:t>Число знаков в мантиссе может превысить максимально допустимое. Найдем разницу между числом знаков результата и максимально допустимым. Если оно не</w:t>
-      </w:r>
-      <w:r>
-        <w:t xml:space="preserve"> </w:t>
-      </w:r>
-      <w:r>
-        <w:t>положительно, корректировка не требуется. В противном случае сдвинем разряды результата так, что первая цифра займет 30-е справа место, предварительно запомнив цифру, идущую после первой справа сохраняемой цифры. Если запомненная цифра от 5 до 9,</w:t>
-      </w:r>
-      <w:r>
-        <w:t xml:space="preserve"> </w:t>
-      </w:r>
-      <w:r>
-        <w:t>то прибавим 1 в последнем разряде мантиссы.</w:t>
-      </w:r>
-    </w:p>
-    <w:p>
-      <w:pPr>
-        <w:ind w:firstLine="708"/>
-        <w:rPr>
-          <w:i/>
-        </w:rPr>
-      </w:pPr>
-      <w:r>
-        <w:rPr>
-          <w:i/>
-        </w:rPr>
-        <w:t xml:space="preserve">Определение знака </w:t>
-      </w:r>
-    </w:p>
-    <w:p>
-      <w:pPr>
-        <w:ind w:firstLine="708"/>
-      </w:pPr>
-      <w:r>
-        <w:t xml:space="preserve">Если два исходных числа имеют одинаковый знак, знак результата принимается равным «+», иначе – «-». </w:t>
-      </w:r>
-    </w:p>
-    <w:p>
-      <w:pPr>
-        <w:rPr>
-          <w:i/>
-        </w:rPr>
-      </w:pPr>
-      <w:r>
-        <w:rPr>
-          <w:i/>
-        </w:rPr>
-        <w:t>4.</w:t>
-      </w:r>
-      <w:r>
-        <w:rPr>
-          <w:i/>
-        </w:rPr>
-        <w:t>Вывод результата или сообщения</w:t>
-      </w:r>
-    </w:p>
-    <w:p>
-      <w:pPr>
-        <w:ind w:left="360"/>
-      </w:pPr>
-      <w:r>
-        <w:t xml:space="preserve"> Если в ходе обработки входных данных произошла ошибка, выводим сообщение и завершаем работу программы. Если ошибки нет, выводим результат в указанном выше формате.</w:t>
-      </w:r>
-    </w:p>
-    <w:p>
-      <w:pPr>
-        <w:ind w:firstLine="708"/>
-        <w:jc w:val="center"/>
-        <w:rPr>
-          <w:b/>
-        </w:rPr>
-      </w:pPr>
-      <w:r>
-        <w:rPr>
-          <w:b/>
-        </w:rPr>
-        <w:t>Контрольные вопросы</w:t>
-      </w:r>
-    </w:p>
-    <w:p>
-      <w:pPr>
-        <w:rPr>
-          <w:i/>
-        </w:rPr>
-      </w:pPr>
-      <w:r>
-        <w:rPr>
-          <w:i/>
-        </w:rPr>
-        <w:t>1.</w:t>
-      </w:r>
-      <w:r>
-        <w:rPr>
-          <w:i/>
-        </w:rPr>
-        <w:t>Каков возможный диапазон чисел, представляемых в ПК?</w:t>
-      </w:r>
-    </w:p>
-    <w:p>
-      <w:pPr>
-        <w:ind w:firstLine="708"/>
-      </w:pPr>
-      <w:r>
-        <w:t>Если под хранение целого положительного чис</w:t>
-      </w:r>
-      <w:r>
-        <w:t xml:space="preserve">ла выделено 16 разрядов, то его </w:t>
-      </w:r>
-      <w:r>
-        <w:t>максимальное значение не может превышать 2</w:t>
-      </w:r>
-      <w:r>
-        <w:rPr>
-          <w:vertAlign w:val="superscript"/>
-        </w:rPr>
-        <w:t>16</w:t>
-      </w:r>
-      <w:r>
-        <w:t xml:space="preserve"> – 1 = 65 535, если выделено 32 разряда, то максимальное значение составит 2</w:t>
-      </w:r>
-      <w:r>
-        <w:rPr>
-          <w:vertAlign w:val="superscript"/>
-        </w:rPr>
-        <w:t>32</w:t>
-      </w:r>
-      <w:r>
-        <w:t xml:space="preserve"> – 1 = 4 294 967 295. Для 64 разрядов максимально возможное значение числа равно 2</w:t>
-      </w:r>
-      <w:r>
-        <w:rPr>
-          <w:vertAlign w:val="superscript"/>
-        </w:rPr>
-        <w:t>64</w:t>
-      </w:r>
-      <w:r>
-        <w:t xml:space="preserve"> – 1 = 18 446 744 073 709 551 615.</w:t>
-      </w:r>
-    </w:p>
-    <w:p>
-      <w:pPr>
-        <w:ind w:firstLine="708"/>
-      </w:pPr>
-      <w:r>
-        <w:t xml:space="preserve"> Вещественные числа обычно хранятся и используются в представлении с плавающей точкой, которое характеризуется мантиссой – правильной дробью, первая цифра которой отлична от нуля, т.е. M находится в интервале [0.1, 1) и порядком – степенью основания системы счисления, в которой сохранено число. </w:t>
-      </w:r>
-    </w:p>
-    <w:p>
-      <w:pPr>
-        <w:ind w:firstLine="708"/>
-      </w:pPr>
-      <w:r>
-        <w:t>Длина мантиссы определяет точность представления числа, а длина порядка ограничивает диапазон допустимых значений. Максимально под представление мантиссы отводится 52 разряда, а под представление порядка – 11 разрядов. В этом случае возможные значения чисел находятся в диапазоне от 3.6 E –4951 до 1.1 E +4932.</w:t>
-      </w:r>
-    </w:p>
-    <w:p>
-      <w:pPr>
-        <w:rPr>
-          <w:i/>
-        </w:rPr>
-      </w:pPr>
-      <w:r>
-        <w:rPr>
-          <w:i/>
-        </w:rPr>
-        <w:t>2.</w:t>
-      </w:r>
-      <w:r>
-        <w:rPr>
-          <w:i/>
-        </w:rPr>
-        <w:t xml:space="preserve">Какова возможная точность представления чисел? </w:t>
-      </w:r>
-    </w:p>
-    <w:p>
-      <w:pPr>
-        <w:ind w:firstLine="708"/>
-      </w:pPr>
-      <w:r>
-        <w:t>Целые числа хранятся в памяти ПК точно. Вещественные числа могут быть: одинарной точности, тогда точность составляет 7-8 значащих цифр после запятой; двойной точности с 15-16 значащими цифрами; четверной точности – около 34 значащих цифр.</w:t>
-      </w:r>
-    </w:p>
-    <w:p>
-      <w:r>
-        <w:t>3.</w:t>
-      </w:r>
-      <w:r>
-        <w:rPr>
-          <w:i/>
-        </w:rPr>
-        <w:t xml:space="preserve">Какие стандартные операции возможны над числами? </w:t>
-      </w:r>
-    </w:p>
-    <w:p>
-      <w:pPr>
-        <w:ind w:firstLine="708"/>
-      </w:pPr>
-      <w:r>
-        <w:t>Набор операций над числом определяется его типом. Целые и вещественные числа поддерживают арифметические операции (сложение, вычитание, умножение, деление) и операции сравнения (кроме сравнения на равенство для вещественных чисел</w:t>
-      </w:r>
-      <w:r>
-        <w:t xml:space="preserve">, </w:t>
-      </w:r>
-      <w:r>
-        <w:t>их надо сравнивать, учитывая погрешность – некоторое маленькое число).</w:t>
-      </w:r>
-    </w:p>
-    <w:p>
-      <w:pPr>
-        <w:ind w:firstLine="708"/>
-      </w:pPr>
-      <w:r>
-        <w:t>Целые числа в языках подобных</w:t>
-      </w:r>
-      <w:r>
-        <w:t xml:space="preserve"> Си также поддерживают битовые операции (битовые </w:t>
-      </w:r>
-      <w:proofErr w:type="gramStart"/>
-      <w:r>
-        <w:t>И</w:t>
-      </w:r>
-      <w:proofErr w:type="gramEnd"/>
-      <w:r>
-        <w:t>, ИЛИ, ИЛИ-НЕ, НЕ) и операцию взятия остатка от деления, отдельная операция для целочисленного деления. В некоторых языках прогр</w:t>
-      </w:r>
-      <w:r>
-        <w:t>аммирования</w:t>
-      </w:r>
-      <w:r>
-        <w:t>, реализована операция возведения в степень.</w:t>
-      </w:r>
-    </w:p>
-    <w:p>
-      <w:pPr>
-        <w:rPr>
-          <w:i/>
-        </w:rPr>
-      </w:pPr>
-      <w:r>
-        <w:t>4.</w:t>
-      </w:r>
-      <w:r>
-        <w:rPr>
-          <w:i/>
-        </w:rPr>
-        <w:t>Какой тип данных может выбрать программист, если обрабатываемые числа превышают возможный диапазон представления чисел в ПК?</w:t>
-      </w:r>
-    </w:p>
-    <w:p>
-      <w:pPr>
-        <w:ind w:firstLine="708"/>
-      </w:pPr>
-      <w:r>
-        <w:t>Программист может сохранить цифры числа в массиве или разбить число на части, каждую часть сохранить как отдельное число, обработать эти части и затем склеить их для выдачи результата пользователю.</w:t>
-      </w:r>
-    </w:p>
-    <w:p>
-      <w:r>
-        <w:t xml:space="preserve">5.Как можно осуществить операции над числами, выходящими за рамки машинного представления? </w:t>
-      </w:r>
-    </w:p>
-    <w:p>
-      <w:pPr>
-        <w:ind w:firstLine="708"/>
-      </w:pPr>
-      <w:r>
-        <w:t>Можно сохранить числа в самостоятельно разработанном представлении, как в 4 вопросе, и обработать сохраненные таким образом числа с использованием операций над используемыми типами данных. Для четырех арифметических операций – сложения, вычитания, умножения, деления – существует алгоритм вычисления результата «столбиком», который несложно реализовать самим. Для операций сравнения можно использовать поразрядное сравнение.</w:t>
-      </w:r>
-    </w:p>
-    <w:p>
-      <w:pPr>
-        <w:jc w:val="center"/>
-        <w:rPr>
-          <w:b/>
-        </w:rPr>
-      </w:pPr>
-      <w:r>
-        <w:rPr>
-          <w:b/>
-        </w:rPr>
-        <w:t>Тесты</w:t>
-      </w:r>
-    </w:p>
-    <w:p>
-      <w:r>
-        <w:t>Тесты к данной лабораторной работе находятся в файле «Тестирование».</w:t>
-      </w:r>
     </w:p>
     <w:p>
       <w:pPr>
@@ -3288,7 +3339,7 @@
 </file>
 
 <file path=customXml/itemProps1.xml><?xml version="1.0" encoding="utf-8"?>
-<ds:datastoreItem xmlns:ds="http://schemas.openxmlformats.org/officeDocument/2006/customXml" ds:itemID="{DB916316-33E8-4DD5-9D27-EFF03DC79543}">
+<ds:datastoreItem xmlns:ds="http://schemas.openxmlformats.org/officeDocument/2006/customXml" ds:itemID="{E64AB1A9-1770-428F-BB44-67EBFE5B15BD}">
   <ds:schemaRefs>
     <ds:schemaRef ds:uri="http://schemas.openxmlformats.org/officeDocument/2006/bibliography"/>
   </ds:schemaRefs>

</xml_diff>

<commit_message>
fixed tests and decomposition
</commit_message>
<xml_diff>
--- a/lab_01/report.docx
+++ b/lab_01/report.docx
@@ -1078,7 +1078,18 @@
       </w:r>
       <w:proofErr w:type="spellEnd"/>
       <w:r>
-        <w:t xml:space="preserve"> (в квадратных скобках даны варианты символа на одной и той же позиции), где m, p – цифры, причем количество цифр в мантиссе не превышает 30, знак порядка может присутствовать число цифр после знака порядка не превышает 5.</w:t>
+        <w:t xml:space="preserve"> (в квадратных скобках даны варианты символа на одной и той же позиции), где m, p – цифры, причем количество цифр в мантиссе не превышает 30, зн</w:t>
+      </w:r>
+      <w:r>
+        <w:t>ак порядка может присутствовать</w:t>
+      </w:r>
+      <w:r>
+        <w:t xml:space="preserve">, </w:t>
+      </w:r>
+      <w:bookmarkStart w:id="0" w:name="_GoBack"/>
+      <w:bookmarkEnd w:id="0"/>
+      <w:r>
+        <w:t>число цифр после знака порядка не превышает 5.</w:t>
       </w:r>
     </w:p>
     <w:p>
@@ -2235,8 +2246,6 @@
       <w:r>
         <w:t>.</w:t>
       </w:r>
-      <w:bookmarkStart w:id="0" w:name="_GoBack"/>
-      <w:bookmarkEnd w:id="0"/>
     </w:p>
     <w:p>
       <w:pPr>
@@ -3339,7 +3348,7 @@
 </file>
 
 <file path=customXml/itemProps1.xml><?xml version="1.0" encoding="utf-8"?>
-<ds:datastoreItem xmlns:ds="http://schemas.openxmlformats.org/officeDocument/2006/customXml" ds:itemID="{E64AB1A9-1770-428F-BB44-67EBFE5B15BD}">
+<ds:datastoreItem xmlns:ds="http://schemas.openxmlformats.org/officeDocument/2006/customXml" ds:itemID="{0C9A3BED-3346-4170-A167-F54E07A95E39}">
   <ds:schemaRefs>
     <ds:schemaRef ds:uri="http://schemas.openxmlformats.org/officeDocument/2006/bibliography"/>
   </ds:schemaRefs>

</xml_diff>